<commit_message>
State of the code used for thesis defence; no further changes made since then - end of february 2025
</commit_message>
<xml_diff>
--- a/Kroki do uruchomienia sieci.docx
+++ b/Kroki do uruchomienia sieci.docx
@@ -39,42 +39,44 @@
           <w:lang w:val="en-US"/>
         </w:rPr>
       </w:pPr>
-      <w:proofErr w:type="spellStart"/>
-      <w:r>
-        <w:rPr>
-          <w:lang w:val="en-US"/>
-        </w:rPr>
-        <w:t>Następnie</w:t>
-      </w:r>
-      <w:proofErr w:type="spellEnd"/>
+      <w:r>
+        <w:rPr>
+          <w:lang w:val="en-US"/>
+        </w:rPr>
+        <w:t>ca/_config_files/shared</w:t>
+      </w:r>
+      <w:r>
+        <w:rPr>
+          <w:lang w:val="en-US"/>
+        </w:rPr>
+        <w:t>/</w:t>
+      </w:r>
+      <w:r>
+        <w:rPr>
+          <w:lang w:val="en-US"/>
+        </w:rPr>
+        <w:t>spread-config.sh</w:t>
+      </w:r>
       <w:r>
         <w:rPr>
           <w:lang w:val="en-US"/>
         </w:rPr>
         <w:t xml:space="preserve"> </w:t>
       </w:r>
-      <w:proofErr w:type="spellStart"/>
-      <w:r>
-        <w:rPr>
-          <w:lang w:val="en-US"/>
-        </w:rPr>
-        <w:t>uruchamiamy</w:t>
-      </w:r>
-      <w:proofErr w:type="spellEnd"/>
-      <w:r>
-        <w:rPr>
-          <w:lang w:val="en-US"/>
-        </w:rPr>
-        <w:t xml:space="preserve"> </w:t>
-      </w:r>
-      <w:proofErr w:type="spellStart"/>
-      <w:r>
-        <w:rPr>
-          <w:lang w:val="en-US"/>
-        </w:rPr>
-        <w:t>orderery</w:t>
-      </w:r>
-      <w:proofErr w:type="spellEnd"/>
+    </w:p>
+    <w:p>
+      <w:r>
+        <w:t>Rozprzestrzenienie pliku config.yaml o</w:t>
+      </w:r>
+      <w:r>
+        <w:t>dpowiedzialnego za NodeOUS</w:t>
+      </w:r>
+    </w:p>
+    <w:p/>
+    <w:p>
+      <w:r>
+        <w:t>Następnie uruchamiamy orderery</w:t>
+      </w:r>
     </w:p>
     <w:p>
       <w:pPr>
@@ -92,14 +94,7 @@
         <w:rPr>
           <w:lang w:val="en-US"/>
         </w:rPr>
-        <w:t>ocker-compose -f docker-</w:t>
-      </w:r>
-      <w:proofErr w:type="spellStart"/>
-      <w:r>
-        <w:rPr>
-          <w:lang w:val="en-US"/>
-        </w:rPr>
-        <w:t>c</w:t>
+        <w:t>ocker-compose -f docker-c</w:t>
       </w:r>
       <w:r>
         <w:rPr>
@@ -107,76 +102,39 @@
         </w:rPr>
         <w:t>ompose.orderer.all.yaml</w:t>
       </w:r>
-      <w:proofErr w:type="spellEnd"/>
     </w:p>
     <w:p>
       <w:r>
         <w:t>Później węzły z tożsamościami a</w:t>
       </w:r>
       <w:r>
-        <w:t xml:space="preserve">dministratorów do stworzenia kanału i dodania </w:t>
-      </w:r>
-      <w:proofErr w:type="spellStart"/>
-      <w:r>
-        <w:t>ordererów</w:t>
-      </w:r>
-      <w:proofErr w:type="spellEnd"/>
-      <w:r>
-        <w:t xml:space="preserve"> do tych kanałów.</w:t>
-      </w:r>
-    </w:p>
-    <w:p>
-      <w:pPr>
-        <w:rPr>
-          <w:lang w:val="en-US"/>
-        </w:rPr>
-      </w:pPr>
-      <w:r>
-        <w:rPr>
-          <w:lang w:val="en-US"/>
-        </w:rPr>
-        <w:t>docker-compose -f docker-</w:t>
-      </w:r>
-      <w:proofErr w:type="spellStart"/>
-      <w:r>
-        <w:rPr>
-          <w:lang w:val="en-US"/>
-        </w:rPr>
-        <w:t>compose.configtx.all.yaml</w:t>
-      </w:r>
-      <w:proofErr w:type="spellEnd"/>
-      <w:r>
-        <w:rPr>
-          <w:lang w:val="en-US"/>
-        </w:rPr>
-        <w:t xml:space="preserve"> up</w:t>
-      </w:r>
-    </w:p>
-    <w:p>
-      <w:pPr>
-        <w:rPr>
-          <w:lang w:val="en-US"/>
-        </w:rPr>
-      </w:pPr>
-      <w:r>
-        <w:rPr>
-          <w:lang w:val="en-US"/>
-        </w:rPr>
-        <w:t xml:space="preserve">I peery o </w:t>
-      </w:r>
-      <w:proofErr w:type="spellStart"/>
-      <w:r>
-        <w:rPr>
-          <w:lang w:val="en-US"/>
-        </w:rPr>
-        <w:t>roli</w:t>
-      </w:r>
-      <w:proofErr w:type="spellEnd"/>
-      <w:r>
-        <w:rPr>
-          <w:lang w:val="en-US"/>
-        </w:rPr>
-        <w:t xml:space="preserve"> Anchor</w:t>
+        <w:t>dministratorów do stworzenia kanału i dodania ordererów do tych kanałów.</w:t>
+      </w:r>
+    </w:p>
+    <w:p>
+      <w:pPr>
+        <w:rPr>
+          <w:lang w:val="en-US"/>
+        </w:rPr>
+      </w:pPr>
+      <w:r>
+        <w:rPr>
+          <w:lang w:val="en-US"/>
+        </w:rPr>
+        <w:t>docker-compose -f docker-compose.configtx.all.yaml up</w:t>
+      </w:r>
+    </w:p>
+    <w:p>
+      <w:pPr>
+        <w:rPr>
+          <w:lang w:val="en-US"/>
+        </w:rPr>
+      </w:pPr>
+      <w:r>
+        <w:rPr>
+          <w:lang w:val="en-US"/>
+        </w:rPr>
+        <w:t>I peery o roli Anchor</w:t>
       </w:r>
     </w:p>
     <w:p>
@@ -200,31 +158,23 @@
     </w:p>
     <w:p>
       <w:r>
+        <w:t>Uruchamiac należy z ubuntu w</w:t>
+      </w:r>
+      <w:r>
+        <w:t>sl ponieważ inaczej nie zadziała mapowanie na socket dockera, do tworzenia kontenera chaincodu</w:t>
+      </w:r>
+    </w:p>
+    <w:p>
+      <w:r>
         <w:t>./run-anchor-peers.sh</w:t>
       </w:r>
     </w:p>
     <w:p>
       <w:r>
-        <w:t xml:space="preserve">Następnym krokiem jest uruchomienie pozostałych </w:t>
-      </w:r>
-      <w:proofErr w:type="spellStart"/>
-      <w:r>
-        <w:t>peerów</w:t>
-      </w:r>
-      <w:proofErr w:type="spellEnd"/>
-      <w:r>
-        <w:t xml:space="preserve"> czyli peer1 i peer2 dla każdej z sieci</w:t>
-      </w:r>
-      <w:r>
-        <w:t xml:space="preserve"> – skrypt pobierze blok kanału od węzła typu </w:t>
-      </w:r>
-      <w:proofErr w:type="spellStart"/>
-      <w:r>
-        <w:t>orderer</w:t>
-      </w:r>
-      <w:proofErr w:type="spellEnd"/>
-      <w:r>
-        <w:t xml:space="preserve"> i tym samym rozpocznie komunikację</w:t>
+        <w:t>Następnym krokiem jest uruchomienie pozostałych peerów czyli peer1 i peer2 dla każdej z sieci</w:t>
+      </w:r>
+      <w:r>
+        <w:t xml:space="preserve"> – skrypt pobierze blok kanału od węzła typu orderer i tym samym rozpocznie komunikację</w:t>
       </w:r>
       <w:r>
         <w:t>.</w:t>
@@ -271,23 +221,7 @@
     </w:p>
     <w:p>
       <w:r>
-        <w:t xml:space="preserve">W przykładowej sieci korzystam ze statycznego wyboru </w:t>
-      </w:r>
-      <w:proofErr w:type="spellStart"/>
-      <w:r>
-        <w:t>anchor</w:t>
-      </w:r>
-      <w:proofErr w:type="spellEnd"/>
-      <w:r>
-        <w:t xml:space="preserve"> </w:t>
-      </w:r>
-      <w:proofErr w:type="spellStart"/>
-      <w:r>
-        <w:t>peera</w:t>
-      </w:r>
-      <w:proofErr w:type="spellEnd"/>
-      <w:r>
-        <w:t>, więc ustawiam:</w:t>
+        <w:t>W przykładowej sieci korzystam ze statycznego wyboru anchor peera, więc ustawiam:</w:t>
       </w:r>
     </w:p>
     <w:p>
@@ -350,19 +284,11 @@
         </w:rPr>
         <w:br/>
       </w:r>
-      <w:proofErr w:type="spellStart"/>
-      <w:r>
-        <w:rPr>
-          <w:lang w:val="en-US"/>
-        </w:rPr>
-        <w:t>useLeaderElection</w:t>
-      </w:r>
-      <w:proofErr w:type="spellEnd"/>
-      <w:r>
-        <w:rPr>
-          <w:lang w:val="en-US"/>
-        </w:rPr>
-        <w:t>: false</w:t>
+      <w:r>
+        <w:rPr>
+          <w:lang w:val="en-US"/>
+        </w:rPr>
+        <w:t>useLeaderElection: false</w:t>
       </w:r>
       <w:r>
         <w:rPr>
@@ -413,126 +339,47 @@
         </w:rPr>
         <w:br/>
       </w:r>
-      <w:proofErr w:type="spellStart"/>
-      <w:r>
-        <w:rPr>
-          <w:lang w:val="en-US"/>
-        </w:rPr>
-        <w:t>orgLeader</w:t>
-      </w:r>
-      <w:proofErr w:type="spellEnd"/>
-      <w:r>
-        <w:rPr>
-          <w:lang w:val="en-US"/>
-        </w:rPr>
-        <w:t xml:space="preserve">: true </w:t>
-      </w:r>
-      <w:r>
-        <w:rPr>
-          <w:i/>
-          <w:iCs/>
-          <w:lang w:val="en-US"/>
-        </w:rPr>
-        <w:t xml:space="preserve">#There is need for at least one leader since </w:t>
-      </w:r>
-      <w:proofErr w:type="spellStart"/>
-      <w:r>
-        <w:rPr>
-          <w:i/>
-          <w:iCs/>
-          <w:lang w:val="en-US"/>
-        </w:rPr>
-        <w:t>useLeaderElections</w:t>
-      </w:r>
-      <w:proofErr w:type="spellEnd"/>
-      <w:r>
-        <w:rPr>
-          <w:i/>
-          <w:iCs/>
-          <w:lang w:val="en-US"/>
-        </w:rPr>
-        <w:t xml:space="preserve"> is false</w:t>
-      </w:r>
-    </w:p>
-    <w:p>
-      <w:pPr>
-        <w:rPr>
-          <w:i/>
-          <w:iCs/>
-        </w:rPr>
-      </w:pPr>
-      <w:r>
-        <w:rPr>
-          <w:i/>
-          <w:iCs/>
-        </w:rPr>
-        <w:t xml:space="preserve">natomiast, dla </w:t>
-      </w:r>
-      <w:proofErr w:type="spellStart"/>
-      <w:r>
-        <w:rPr>
-          <w:i/>
-          <w:iCs/>
-        </w:rPr>
-        <w:t>peerów</w:t>
-      </w:r>
-      <w:proofErr w:type="spellEnd"/>
-      <w:r>
-        <w:rPr>
-          <w:i/>
-          <w:iCs/>
-        </w:rPr>
-        <w:t xml:space="preserve"> wewnątrz o</w:t>
-      </w:r>
-      <w:r>
-        <w:rPr>
-          <w:i/>
-          <w:iCs/>
-        </w:rPr>
-        <w:t xml:space="preserve">rganizacyjnych ustawienie </w:t>
-      </w:r>
-      <w:proofErr w:type="spellStart"/>
-      <w:r>
-        <w:rPr>
-          <w:i/>
-          <w:iCs/>
-        </w:rPr>
-        <w:t>orgLeader</w:t>
-      </w:r>
-      <w:proofErr w:type="spellEnd"/>
-      <w:r>
-        <w:rPr>
-          <w:i/>
-          <w:iCs/>
-        </w:rPr>
-        <w:t>=</w:t>
-      </w:r>
-      <w:proofErr w:type="spellStart"/>
-      <w:r>
-        <w:rPr>
-          <w:i/>
-          <w:iCs/>
-        </w:rPr>
-        <w:t>false</w:t>
-      </w:r>
-      <w:proofErr w:type="spellEnd"/>
-    </w:p>
-    <w:p>
-      <w:proofErr w:type="spellStart"/>
-      <w:r>
-        <w:t>Pojedyńczego</w:t>
-      </w:r>
-      <w:proofErr w:type="spellEnd"/>
-      <w:r>
-        <w:t xml:space="preserve"> </w:t>
-      </w:r>
-      <w:proofErr w:type="spellStart"/>
-      <w:r>
-        <w:t>peera</w:t>
-      </w:r>
-      <w:proofErr w:type="spellEnd"/>
-      <w:r>
-        <w:t xml:space="preserve"> uruchamiam za pomocą skryptu</w:t>
+      <w:r>
+        <w:rPr>
+          <w:lang w:val="en-US"/>
+        </w:rPr>
+        <w:t xml:space="preserve">orgLeader: true </w:t>
+      </w:r>
+      <w:r>
+        <w:rPr>
+          <w:i/>
+          <w:iCs/>
+          <w:lang w:val="en-US"/>
+        </w:rPr>
+        <w:t>#There is need for at least one leader since useLeaderElections is false</w:t>
+      </w:r>
+    </w:p>
+    <w:p>
+      <w:pPr>
+        <w:rPr>
+          <w:i/>
+          <w:iCs/>
+        </w:rPr>
+      </w:pPr>
+      <w:r>
+        <w:rPr>
+          <w:i/>
+          <w:iCs/>
+        </w:rPr>
+        <w:t>natomiast, dla peerów wewnątrz o</w:t>
+      </w:r>
+      <w:r>
+        <w:rPr>
+          <w:i/>
+          <w:iCs/>
+        </w:rPr>
+        <w:t>rganizacyjnych ustawienie orgLeader=false</w:t>
+      </w:r>
+    </w:p>
+    <w:p>
+      <w:r>
+        <w:lastRenderedPageBreak/>
+        <w:t>Pojedyńczego peera uruchamiam za pomocą skryptu</w:t>
       </w:r>
       <w:r>
         <w:t xml:space="preserve"> on tak samo pobiera pierwszy blok kanału.</w:t>
@@ -548,132 +395,33 @@
         <w:rPr>
           <w:lang w:val="en-US"/>
         </w:rPr>
-        <w:t xml:space="preserve">./run-peer.sh peer1 </w:t>
-      </w:r>
-      <w:proofErr w:type="spellStart"/>
-      <w:r>
-        <w:rPr>
-          <w:lang w:val="en-US"/>
-        </w:rPr>
-        <w:t>Furnitures_Makers</w:t>
-      </w:r>
-      <w:proofErr w:type="spellEnd"/>
-      <w:r>
-        <w:rPr>
-          <w:lang w:val="en-US"/>
-        </w:rPr>
-        <w:t xml:space="preserve"> 7051</w:t>
-      </w:r>
-    </w:p>
-    <w:p>
-      <w:pPr>
-        <w:rPr>
-          <w:lang w:val="en-US"/>
-        </w:rPr>
-      </w:pPr>
-      <w:proofErr w:type="spellStart"/>
-      <w:r>
-        <w:rPr>
-          <w:lang w:val="en-US"/>
-        </w:rPr>
-        <w:t>Przykład</w:t>
-      </w:r>
-      <w:proofErr w:type="spellEnd"/>
-      <w:r>
-        <w:rPr>
-          <w:lang w:val="en-US"/>
-        </w:rPr>
-        <w:t xml:space="preserve"> </w:t>
-      </w:r>
-      <w:proofErr w:type="spellStart"/>
-      <w:r>
-        <w:rPr>
-          <w:lang w:val="en-US"/>
-        </w:rPr>
-        <w:t>aliveMessage</w:t>
-      </w:r>
-      <w:proofErr w:type="spellEnd"/>
-      <w:r>
-        <w:rPr>
-          <w:lang w:val="en-US"/>
-        </w:rPr>
-        <w:t xml:space="preserve">: </w:t>
-      </w:r>
-    </w:p>
-    <w:p>
-      <w:pPr>
-        <w:rPr>
-          <w:lang w:val="en-US"/>
-        </w:rPr>
-      </w:pPr>
-      <w:r>
-        <w:rPr>
-          <w:lang w:val="en-US"/>
-        </w:rPr>
-        <w:t>2025-01-17 00:52:27.537 UTC 010c DEBU [</w:t>
-      </w:r>
-      <w:proofErr w:type="spellStart"/>
-      <w:r>
-        <w:rPr>
-          <w:lang w:val="en-US"/>
-        </w:rPr>
-        <w:t>gossip.discovery</w:t>
-      </w:r>
-      <w:proofErr w:type="spellEnd"/>
-      <w:r>
-        <w:rPr>
-          <w:lang w:val="en-US"/>
-        </w:rPr>
-        <w:t xml:space="preserve">] </w:t>
-      </w:r>
-      <w:proofErr w:type="spellStart"/>
-      <w:r>
-        <w:rPr>
-          <w:lang w:val="en-US"/>
-        </w:rPr>
-        <w:t>handleAliveMessage</w:t>
-      </w:r>
-      <w:proofErr w:type="spellEnd"/>
-      <w:r>
-        <w:rPr>
-          <w:lang w:val="en-US"/>
-        </w:rPr>
-        <w:t xml:space="preserve"> -&gt; Entering </w:t>
-      </w:r>
-      <w:proofErr w:type="spellStart"/>
-      <w:r>
-        <w:rPr>
-          <w:lang w:val="en-US"/>
-        </w:rPr>
-        <w:t>GossipMessage</w:t>
-      </w:r>
-      <w:proofErr w:type="spellEnd"/>
-      <w:r>
-        <w:rPr>
-          <w:lang w:val="en-US"/>
-        </w:rPr>
-        <w:t xml:space="preserve">: Channel: , nonce: 0, tag: EMPTY Alive </w:t>
-      </w:r>
-      <w:proofErr w:type="spellStart"/>
-      <w:r>
-        <w:rPr>
-          <w:lang w:val="en-US"/>
-        </w:rPr>
-        <w:t>Message:Membership</w:t>
-      </w:r>
-      <w:proofErr w:type="spellEnd"/>
-      <w:r>
-        <w:rPr>
-          <w:lang w:val="en-US"/>
-        </w:rPr>
-        <w:t>: Endpoint:peer0.furnituresmakers.com:7051 PKI-</w:t>
-      </w:r>
-      <w:r>
-        <w:rPr>
-          <w:lang w:val="en-US"/>
-        </w:rPr>
-        <w:lastRenderedPageBreak/>
-        <w:t>id:772b06de0d93863e78750a73bc0cb8028ab44bef02c779b0d3a0d1281f7a7eb4Identity:Timestamp:inc_num:1737074851082847553 seq_num:154 , Envelope: 88 bytes, Signature: 70 bytes Secret payload: 33 bytes, Secret Signature: 71 bytes</w:t>
+        <w:t>./run-peer.sh peer1 Furnitures_Makers 7051</w:t>
+      </w:r>
+    </w:p>
+    <w:p>
+      <w:pPr>
+        <w:rPr>
+          <w:lang w:val="en-US"/>
+        </w:rPr>
+      </w:pPr>
+      <w:r>
+        <w:rPr>
+          <w:lang w:val="en-US"/>
+        </w:rPr>
+        <w:t xml:space="preserve">Przykład aliveMessage: </w:t>
+      </w:r>
+    </w:p>
+    <w:p>
+      <w:pPr>
+        <w:rPr>
+          <w:lang w:val="en-US"/>
+        </w:rPr>
+      </w:pPr>
+      <w:r>
+        <w:rPr>
+          <w:lang w:val="en-US"/>
+        </w:rPr>
+        <w:t>2025-01-17 00:52:27.537 UTC 010c DEBU [gossip.discovery] handleAliveMessage -&gt; Entering GossipMessage: Channel: , nonce: 0, tag: EMPTY Alive Message:Membership: Endpoint:peer0.furnituresmakers.com:7051 PKI-id:772b06de0d93863e78750a73bc0cb8028ab44bef02c779b0d3a0d1281f7a7eb4Identity:Timestamp:inc_num:1737074851082847553 seq_num:154 , Envelope: 88 bytes, Signature: 70 bytes Secret payload: 33 bytes, Secret Signature: 71 bytes</w:t>
       </w:r>
     </w:p>
     <w:p>
@@ -681,20 +429,240 @@
         <w:t xml:space="preserve">Dodatkowo istnieje skrypt uruchamiający </w:t>
       </w:r>
       <w:r>
-        <w:t xml:space="preserve">wszystkie przewidziane </w:t>
-      </w:r>
-      <w:proofErr w:type="spellStart"/>
-      <w:r>
-        <w:t>peery</w:t>
-      </w:r>
-      <w:proofErr w:type="spellEnd"/>
-      <w:r>
-        <w:t>:</w:t>
-      </w:r>
-    </w:p>
-    <w:p>
-      <w:r>
+        <w:t>wszystkie przewidziane peery:</w:t>
+      </w:r>
+    </w:p>
+    <w:p>
+      <w:pPr>
+        <w:rPr>
+          <w:lang w:val="en-US"/>
+        </w:rPr>
+      </w:pPr>
+      <w:r>
+        <w:rPr>
+          <w:lang w:val="en-US"/>
+        </w:rPr>
         <w:t>./run-all-inner-peers.sh</w:t>
+      </w:r>
+    </w:p>
+    <w:p>
+      <w:pPr>
+        <w:rPr>
+          <w:lang w:val="en-US"/>
+        </w:rPr>
+      </w:pPr>
+    </w:p>
+    <w:p>
+      <w:pPr>
+        <w:rPr>
+          <w:lang w:val="en-US"/>
+        </w:rPr>
+      </w:pPr>
+      <w:r>
+        <w:rPr>
+          <w:lang w:val="en-US"/>
+        </w:rPr>
+        <w:t>peer chaincode query \</w:t>
+      </w:r>
+    </w:p>
+    <w:p>
+      <w:pPr>
+        <w:rPr>
+          <w:lang w:val="en-US"/>
+        </w:rPr>
+      </w:pPr>
+      <w:r>
+        <w:rPr>
+          <w:lang w:val="en-US"/>
+        </w:rPr>
+        <w:t xml:space="preserve">  -C yfw-channel \</w:t>
+      </w:r>
+    </w:p>
+    <w:p>
+      <w:pPr>
+        <w:rPr>
+          <w:lang w:val="en-US"/>
+        </w:rPr>
+      </w:pPr>
+      <w:r>
+        <w:rPr>
+          <w:lang w:val="en-US"/>
+        </w:rPr>
+        <w:t xml:space="preserve">  -n basic \</w:t>
+      </w:r>
+    </w:p>
+    <w:p>
+      <w:pPr>
+        <w:rPr>
+          <w:lang w:val="en-US"/>
+        </w:rPr>
+      </w:pPr>
+      <w:r>
+        <w:rPr>
+          <w:lang w:val="en-US"/>
+        </w:rPr>
+        <w:t xml:space="preserve">  -c '{"Args":["TokenSymbol"]}' \</w:t>
+      </w:r>
+    </w:p>
+    <w:p>
+      <w:pPr>
+        <w:rPr>
+          <w:lang w:val="en-US"/>
+        </w:rPr>
+      </w:pPr>
+      <w:r>
+        <w:rPr>
+          <w:lang w:val="en-US"/>
+        </w:rPr>
+        <w:t xml:space="preserve">  </w:t>
+      </w:r>
+      <w:r>
+        <w:rPr>
+          <w:lang w:val="en-US"/>
+        </w:rPr>
+        <w:t>--tls \</w:t>
+      </w:r>
+    </w:p>
+    <w:p>
+      <w:pPr>
+        <w:rPr>
+          <w:lang w:val="en-US"/>
+        </w:rPr>
+      </w:pPr>
+      <w:r>
+        <w:rPr>
+          <w:lang w:val="en-US"/>
+        </w:rPr>
+        <w:t xml:space="preserve">  --cafile $CA_FILE</w:t>
+      </w:r>
+    </w:p>
+    <w:p>
+      <w:pPr>
+        <w:rPr>
+          <w:lang w:val="en-US"/>
+        </w:rPr>
+      </w:pPr>
+    </w:p>
+    <w:p>
+      <w:pPr>
+        <w:rPr>
+          <w:lang w:val="en-US"/>
+        </w:rPr>
+      </w:pPr>
+      <w:r>
+        <w:rPr>
+          <w:lang w:val="en-US"/>
+        </w:rPr>
+        <w:t>peer chaincode query -C yfw-channel -n basic -c '{"Args":["TokenSymbol"]}' --tls --cafile $CA_FILE</w:t>
+      </w:r>
+    </w:p>
+    <w:p>
+      <w:pPr>
+        <w:rPr>
+          <w:lang w:val="en-US"/>
+        </w:rPr>
+      </w:pPr>
+      <w:r>
+        <w:rPr>
+          <w:noProof/>
+          <w:lang w:val="en-US"/>
+        </w:rPr>
+        <w:drawing>
+          <wp:inline distT="0" distB="0" distL="0" distR="0" wp14:anchorId="75FD7E20" wp14:editId="0D77C724">
+            <wp:extent cx="5760720" cy="296545"/>
+            <wp:effectExtent l="0" t="0" r="0" b="8255"/>
+            <wp:docPr id="202746214" name="Obraz 1"/>
+            <wp:cNvGraphicFramePr>
+              <a:graphicFrameLocks xmlns:a="http://schemas.openxmlformats.org/drawingml/2006/main" noChangeAspect="1"/>
+            </wp:cNvGraphicFramePr>
+            <a:graphic xmlns:a="http://schemas.openxmlformats.org/drawingml/2006/main">
+              <a:graphicData uri="http://schemas.openxmlformats.org/drawingml/2006/picture">
+                <pic:pic xmlns:pic="http://schemas.openxmlformats.org/drawingml/2006/picture">
+                  <pic:nvPicPr>
+                    <pic:cNvPr id="202746214" name=""/>
+                    <pic:cNvPicPr/>
+                  </pic:nvPicPr>
+                  <pic:blipFill>
+                    <a:blip r:embed="rId4"/>
+                    <a:stretch>
+                      <a:fillRect/>
+                    </a:stretch>
+                  </pic:blipFill>
+                  <pic:spPr>
+                    <a:xfrm>
+                      <a:off x="0" y="0"/>
+                      <a:ext cx="5760720" cy="296545"/>
+                    </a:xfrm>
+                    <a:prstGeom prst="rect">
+                      <a:avLst/>
+                    </a:prstGeom>
+                  </pic:spPr>
+                </pic:pic>
+              </a:graphicData>
+            </a:graphic>
+          </wp:inline>
+        </w:drawing>
+      </w:r>
+    </w:p>
+    <w:p>
+      <w:pPr>
+        <w:rPr>
+          <w:lang w:val="en-US"/>
+        </w:rPr>
+      </w:pPr>
+      <w:r>
+        <w:rPr>
+          <w:lang w:val="en-US"/>
+        </w:rPr>
+        <w:t>2025-01-28 12:23:13.167 UTC 0001 INFO [chaincodeCmd] chaincodeInvokeOrQuery -&gt; Chaincode invoke successful. result: status:200</w:t>
+      </w:r>
+    </w:p>
+    <w:p>
+      <w:pPr>
+        <w:rPr>
+          <w:lang w:val="en-US"/>
+        </w:rPr>
+      </w:pPr>
+      <w:r>
+        <w:rPr>
+          <w:noProof/>
+          <w:lang w:val="en-US"/>
+        </w:rPr>
+        <w:drawing>
+          <wp:inline distT="0" distB="0" distL="0" distR="0" wp14:anchorId="6627E8A8" wp14:editId="18F3554E">
+            <wp:extent cx="5760720" cy="357505"/>
+            <wp:effectExtent l="0" t="0" r="0" b="4445"/>
+            <wp:docPr id="911428680" name="Obraz 1"/>
+            <wp:cNvGraphicFramePr>
+              <a:graphicFrameLocks xmlns:a="http://schemas.openxmlformats.org/drawingml/2006/main" noChangeAspect="1"/>
+            </wp:cNvGraphicFramePr>
+            <a:graphic xmlns:a="http://schemas.openxmlformats.org/drawingml/2006/main">
+              <a:graphicData uri="http://schemas.openxmlformats.org/drawingml/2006/picture">
+                <pic:pic xmlns:pic="http://schemas.openxmlformats.org/drawingml/2006/picture">
+                  <pic:nvPicPr>
+                    <pic:cNvPr id="911428680" name=""/>
+                    <pic:cNvPicPr/>
+                  </pic:nvPicPr>
+                  <pic:blipFill>
+                    <a:blip r:embed="rId5"/>
+                    <a:stretch>
+                      <a:fillRect/>
+                    </a:stretch>
+                  </pic:blipFill>
+                  <pic:spPr>
+                    <a:xfrm>
+                      <a:off x="0" y="0"/>
+                      <a:ext cx="5760720" cy="357505"/>
+                    </a:xfrm>
+                    <a:prstGeom prst="rect">
+                      <a:avLst/>
+                    </a:prstGeom>
+                  </pic:spPr>
+                </pic:pic>
+              </a:graphicData>
+            </a:graphic>
+          </wp:inline>
+        </w:drawing>
       </w:r>
     </w:p>
     <w:sectPr>
@@ -1309,7 +1277,6 @@
   <w:style w:type="character" w:default="1" w:styleId="Domylnaczcionkaakapitu">
     <w:name w:val="Default Paragraph Font"/>
     <w:uiPriority w:val="1"/>
-    <w:semiHidden/>
     <w:unhideWhenUsed/>
   </w:style>
   <w:style w:type="table" w:default="1" w:styleId="Standardowy">

</xml_diff>